<commit_message>
Aggiornato con firma digitale e lavori
</commit_message>
<xml_diff>
--- a/praticaweb/modelli/invio_cemento.armato.docx
+++ b/praticaweb/modelli/invio_cemento.armato.docx
@@ -43,14 +43,6 @@
         </w:rPr>
         <w:t xml:space="preserve">Prot. n° </w:t>
       </w:r>
-    </w:p>
-    <w:p>
-      <w:pPr>
-        <w:rPr>
-          <w:sz w:val="22"/>
-          <w:szCs w:val="22"/>
-        </w:rPr>
-      </w:pPr>
     </w:p>
     <w:p>
       <w:pPr>
@@ -72,7 +64,7 @@
       <w:tr>
         <w:tc>
           <w:tcPr>
-            <w:tcW w:w="4110" w:type="dxa"/>
+            <w:tcW w:w="4001" w:type="dxa"/>
           </w:tcPr>
           <w:p>
             <w:pPr>
@@ -271,97 +263,7 @@
                 <w:szCs w:val="22"/>
                 <w:lang w:bidi="hi-IN"/>
               </w:rPr>
-              <w:t>[</w:t>
-            </w:r>
-            <w:proofErr w:type="spellStart"/>
-            <w:proofErr w:type="gramStart"/>
-            <w:r>
-              <w:rPr>
-                <w:rFonts w:eastAsia="Droid Sans Fallback"/>
-                <w:color w:val="00000A"/>
-                <w:sz w:val="22"/>
-                <w:szCs w:val="22"/>
-                <w:lang w:bidi="hi-IN"/>
-              </w:rPr>
-              <w:t>progettisti_ca.app;block</w:t>
-            </w:r>
-            <w:proofErr w:type="spellEnd"/>
-            <w:proofErr w:type="gramEnd"/>
-            <w:r>
-              <w:rPr>
-                <w:rFonts w:eastAsia="Droid Sans Fallback"/>
-                <w:color w:val="00000A"/>
-                <w:sz w:val="22"/>
-                <w:szCs w:val="22"/>
-                <w:lang w:bidi="hi-IN"/>
-              </w:rPr>
-              <w:t>=</w:t>
-            </w:r>
-            <w:proofErr w:type="spellStart"/>
-            <w:r>
-              <w:rPr>
-                <w:rFonts w:eastAsia="Droid Sans Fallback"/>
-                <w:color w:val="00000A"/>
-                <w:sz w:val="22"/>
-                <w:szCs w:val="22"/>
-                <w:lang w:bidi="hi-IN"/>
-              </w:rPr>
-              <w:t>tbs:row</w:t>
-            </w:r>
-            <w:proofErr w:type="spellEnd"/>
-            <w:r>
-              <w:rPr>
-                <w:rFonts w:eastAsia="Droid Sans Fallback"/>
-                <w:color w:val="00000A"/>
-                <w:sz w:val="22"/>
-                <w:szCs w:val="22"/>
-                <w:lang w:bidi="hi-IN"/>
-              </w:rPr>
-              <w:t>] [</w:t>
-            </w:r>
-            <w:proofErr w:type="spellStart"/>
-            <w:r>
-              <w:rPr>
-                <w:rFonts w:eastAsia="Droid Sans Fallback"/>
-                <w:color w:val="00000A"/>
-                <w:sz w:val="22"/>
-                <w:szCs w:val="22"/>
-                <w:lang w:bidi="hi-IN"/>
-              </w:rPr>
-              <w:t>progettisti_ca.nome</w:t>
-            </w:r>
-            <w:proofErr w:type="spellEnd"/>
-            <w:r>
-              <w:rPr>
-                <w:rFonts w:eastAsia="Droid Sans Fallback"/>
-                <w:color w:val="00000A"/>
-                <w:sz w:val="22"/>
-                <w:szCs w:val="22"/>
-                <w:lang w:bidi="hi-IN"/>
-              </w:rPr>
-              <w:t>] [</w:t>
-            </w:r>
-            <w:proofErr w:type="spellStart"/>
-            <w:r>
-              <w:rPr>
-                <w:rFonts w:eastAsia="Droid Sans Fallback"/>
-                <w:color w:val="00000A"/>
-                <w:sz w:val="22"/>
-                <w:szCs w:val="22"/>
-                <w:lang w:bidi="hi-IN"/>
-              </w:rPr>
-              <w:t>progettisti_ca.cognome</w:t>
-            </w:r>
-            <w:proofErr w:type="spellEnd"/>
-            <w:r>
-              <w:rPr>
-                <w:rFonts w:eastAsia="Droid Sans Fallback"/>
-                <w:color w:val="00000A"/>
-                <w:sz w:val="22"/>
-                <w:szCs w:val="22"/>
-                <w:lang w:bidi="hi-IN"/>
-              </w:rPr>
-              <w:t>]</w:t>
+              <w:t>[progettisti_ca.app;block=tbs:row] [progettisti_ca.nome] [progettisti_ca.cognome]</w:t>
             </w:r>
           </w:p>
           <w:p>
@@ -383,41 +285,7 @@
                 <w:szCs w:val="22"/>
                 <w:lang w:bidi="hi-IN"/>
               </w:rPr>
-              <w:t>[</w:t>
-            </w:r>
-            <w:proofErr w:type="spellStart"/>
-            <w:r>
-              <w:rPr>
-                <w:rFonts w:eastAsia="Droid Sans Fallback"/>
-                <w:color w:val="00000A"/>
-                <w:sz w:val="22"/>
-                <w:szCs w:val="22"/>
-                <w:lang w:bidi="hi-IN"/>
-              </w:rPr>
-              <w:t>progettisti_</w:t>
-            </w:r>
-            <w:proofErr w:type="gramStart"/>
-            <w:r>
-              <w:rPr>
-                <w:rFonts w:eastAsia="Droid Sans Fallback"/>
-                <w:color w:val="00000A"/>
-                <w:sz w:val="22"/>
-                <w:szCs w:val="22"/>
-                <w:lang w:bidi="hi-IN"/>
-              </w:rPr>
-              <w:t>ca.indirizzo</w:t>
-            </w:r>
-            <w:proofErr w:type="spellEnd"/>
-            <w:proofErr w:type="gramEnd"/>
-            <w:r>
-              <w:rPr>
-                <w:rFonts w:eastAsia="Droid Sans Fallback"/>
-                <w:color w:val="00000A"/>
-                <w:sz w:val="22"/>
-                <w:szCs w:val="22"/>
-                <w:lang w:bidi="hi-IN"/>
-              </w:rPr>
-              <w:t>]</w:t>
+              <w:t>[progettisti_ca.indirizzo]</w:t>
             </w:r>
           </w:p>
           <w:p>
@@ -439,85 +307,7 @@
                 <w:szCs w:val="22"/>
                 <w:lang w:bidi="hi-IN"/>
               </w:rPr>
-              <w:t>[</w:t>
-            </w:r>
-            <w:proofErr w:type="spellStart"/>
-            <w:r>
-              <w:rPr>
-                <w:rFonts w:eastAsia="Droid Sans Fallback"/>
-                <w:color w:val="00000A"/>
-                <w:sz w:val="22"/>
-                <w:szCs w:val="22"/>
-                <w:lang w:bidi="hi-IN"/>
-              </w:rPr>
-              <w:t>progettisti_ca.cap</w:t>
-            </w:r>
-            <w:proofErr w:type="spellEnd"/>
-            <w:r>
-              <w:rPr>
-                <w:rFonts w:eastAsia="Droid Sans Fallback"/>
-                <w:color w:val="00000A"/>
-                <w:sz w:val="22"/>
-                <w:szCs w:val="22"/>
-                <w:lang w:bidi="hi-IN"/>
-              </w:rPr>
-              <w:t>] - [</w:t>
-            </w:r>
-            <w:proofErr w:type="spellStart"/>
-            <w:r>
-              <w:rPr>
-                <w:rFonts w:eastAsia="Droid Sans Fallback"/>
-                <w:color w:val="00000A"/>
-                <w:sz w:val="22"/>
-                <w:szCs w:val="22"/>
-                <w:lang w:bidi="hi-IN"/>
-              </w:rPr>
-              <w:t>progettisti_</w:t>
-            </w:r>
-            <w:proofErr w:type="gramStart"/>
-            <w:r>
-              <w:rPr>
-                <w:rFonts w:eastAsia="Droid Sans Fallback"/>
-                <w:color w:val="00000A"/>
-                <w:sz w:val="22"/>
-                <w:szCs w:val="22"/>
-                <w:lang w:bidi="hi-IN"/>
-              </w:rPr>
-              <w:t>ca.comune</w:t>
-            </w:r>
-            <w:proofErr w:type="spellEnd"/>
-            <w:proofErr w:type="gramEnd"/>
-            <w:r>
-              <w:rPr>
-                <w:rFonts w:eastAsia="Droid Sans Fallback"/>
-                <w:color w:val="00000A"/>
-                <w:sz w:val="22"/>
-                <w:szCs w:val="22"/>
-                <w:lang w:bidi="hi-IN"/>
-              </w:rPr>
-              <w:t>] ([</w:t>
-            </w:r>
-            <w:proofErr w:type="spellStart"/>
-            <w:r>
-              <w:rPr>
-                <w:rFonts w:eastAsia="Droid Sans Fallback"/>
-                <w:color w:val="00000A"/>
-                <w:sz w:val="22"/>
-                <w:szCs w:val="22"/>
-                <w:lang w:bidi="hi-IN"/>
-              </w:rPr>
-              <w:t>progettisti_ca.prov</w:t>
-            </w:r>
-            <w:proofErr w:type="spellEnd"/>
-            <w:r>
-              <w:rPr>
-                <w:rFonts w:eastAsia="Droid Sans Fallback"/>
-                <w:color w:val="00000A"/>
-                <w:sz w:val="22"/>
-                <w:szCs w:val="22"/>
-                <w:lang w:bidi="hi-IN"/>
-              </w:rPr>
-              <w:t>])</w:t>
+              <w:t>[progettisti_ca.cap] - [progettisti_ca.comune] ([progettisti_ca.prov])</w:t>
             </w:r>
           </w:p>
           <w:p>
@@ -552,9 +342,13 @@
     </w:p>
     <w:p>
       <w:pPr>
-        <w:tabs>
-          <w:tab w:val="left" w:pos="1843"/>
-        </w:tabs>
+        <w:pStyle w:val="Corpodeltesto2"/>
+        <w:tabs>
+          <w:tab w:val="left" w:pos="2410"/>
+        </w:tabs>
+        <w:spacing w:after="0" w:line="240" w:lineRule="auto"/>
+        <w:ind w:left="2268" w:right="98" w:hanging="2268"/>
+        <w:jc w:val="both"/>
         <w:rPr>
           <w:b/>
           <w:sz w:val="22"/>
@@ -574,13 +368,17 @@
     </w:p>
     <w:p>
       <w:pPr>
-        <w:ind w:left="2410" w:right="83" w:hanging="2410"/>
+        <w:pStyle w:val="Corpodeltesto2"/>
+        <w:tabs>
+          <w:tab w:val="left" w:pos="2410"/>
+        </w:tabs>
+        <w:spacing w:after="0" w:line="240" w:lineRule="auto"/>
+        <w:ind w:left="2268" w:right="98" w:hanging="2268"/>
         <w:jc w:val="both"/>
         <w:rPr>
           <w:b/>
-          <w:bCs/>
-          <w:sz w:val="22"/>
-          <w:szCs w:val="22"/>
+          <w:sz w:val="12"/>
+          <w:szCs w:val="12"/>
         </w:rPr>
       </w:pPr>
     </w:p>
@@ -617,42 +415,64 @@
           <w:sz w:val="22"/>
           <w:szCs w:val="22"/>
         </w:rPr>
+        <w:t xml:space="preserve">     </w:t>
+      </w:r>
+      <w:r>
+        <w:rPr>
+          <w:color w:val="00000A"/>
+          <w:sz w:val="22"/>
+          <w:szCs w:val="22"/>
+        </w:rPr>
+        <w:t>[</w:t>
+      </w:r>
+      <w:r>
+        <w:rPr>
+          <w:color w:val="00000A"/>
+          <w:sz w:val="22"/>
+          <w:szCs w:val="22"/>
+        </w:rPr>
+        <w:t>tipo_pratica</w:t>
+      </w:r>
+      <w:r>
+        <w:rPr>
+          <w:color w:val="00000A"/>
+          <w:sz w:val="22"/>
+          <w:szCs w:val="22"/>
+        </w:rPr>
+        <w:t>]</w:t>
+      </w:r>
+      <w:r>
+        <w:rPr>
+          <w:color w:val="00000A"/>
+          <w:sz w:val="22"/>
+          <w:szCs w:val="22"/>
+        </w:rPr>
+        <w:t xml:space="preserve"> -</w:t>
+      </w:r>
+      <w:r>
+        <w:rPr>
+          <w:b/>
+          <w:sz w:val="22"/>
+          <w:szCs w:val="22"/>
+        </w:rPr>
         <w:t xml:space="preserve"> </w:t>
       </w:r>
-      <w:proofErr w:type="gramStart"/>
-      <w:r>
-        <w:rPr>
-          <w:b/>
-          <w:sz w:val="22"/>
-          <w:szCs w:val="22"/>
-        </w:rPr>
-        <w:t xml:space="preserve">   </w:t>
-      </w:r>
       <w:r>
         <w:rPr>
           <w:color w:val="00000A"/>
           <w:sz w:val="22"/>
           <w:szCs w:val="22"/>
         </w:rPr>
-        <w:t>[</w:t>
-      </w:r>
-      <w:proofErr w:type="gramEnd"/>
+        <w:t>[oggetto]</w:t>
+      </w:r>
+      <w:bookmarkEnd w:id="1"/>
       <w:r>
         <w:rPr>
           <w:color w:val="00000A"/>
           <w:sz w:val="22"/>
           <w:szCs w:val="22"/>
         </w:rPr>
-        <w:t>oggetto]</w:t>
-      </w:r>
-      <w:bookmarkEnd w:id="1"/>
-      <w:r>
-        <w:rPr>
-          <w:color w:val="00000A"/>
-          <w:sz w:val="22"/>
-          <w:szCs w:val="22"/>
-        </w:rPr>
-        <w:t xml:space="preserve"> - [ubicazione]</w:t>
+        <w:t>, in [ubicazione] - [elenco_ct]</w:t>
       </w:r>
     </w:p>
     <w:p>
@@ -661,32 +481,34 @@
         <w:jc w:val="both"/>
         <w:rPr>
           <w:b/>
-          <w:sz w:val="22"/>
-          <w:szCs w:val="22"/>
+          <w:sz w:val="16"/>
+          <w:szCs w:val="16"/>
         </w:rPr>
       </w:pPr>
       <w:r>
         <w:rPr>
           <w:b/>
-          <w:sz w:val="22"/>
-          <w:szCs w:val="22"/>
+          <w:sz w:val="16"/>
+          <w:szCs w:val="16"/>
         </w:rPr>
         <w:tab/>
       </w:r>
       <w:r>
         <w:rPr>
           <w:b/>
-          <w:sz w:val="22"/>
-          <w:szCs w:val="22"/>
+          <w:sz w:val="16"/>
+          <w:szCs w:val="16"/>
         </w:rPr>
         <w:tab/>
       </w:r>
     </w:p>
     <w:p>
       <w:pPr>
+        <w:pStyle w:val="Corpodeltesto2"/>
         <w:tabs>
           <w:tab w:val="left" w:pos="1843"/>
         </w:tabs>
+        <w:spacing w:after="0" w:line="240" w:lineRule="auto"/>
         <w:rPr>
           <w:color w:val="00000A"/>
           <w:sz w:val="22"/>
@@ -715,16 +537,15 @@
           <w:sz w:val="22"/>
           <w:szCs w:val="22"/>
         </w:rPr>
-        <w:t xml:space="preserve">      </w:t>
-      </w:r>
-      <w:proofErr w:type="gramStart"/>
+        <w:tab/>
+      </w:r>
       <w:r>
         <w:rPr>
           <w:b/>
           <w:sz w:val="22"/>
           <w:szCs w:val="22"/>
         </w:rPr>
-        <w:t xml:space="preserve">   </w:t>
+        <w:t xml:space="preserve">     </w:t>
       </w:r>
       <w:r>
         <w:rPr>
@@ -732,36 +553,19 @@
           <w:sz w:val="22"/>
           <w:szCs w:val="22"/>
         </w:rPr>
-        <w:t>[</w:t>
-      </w:r>
-      <w:proofErr w:type="spellStart"/>
-      <w:proofErr w:type="gramEnd"/>
-      <w:r>
-        <w:rPr>
-          <w:color w:val="00000A"/>
-          <w:sz w:val="22"/>
-          <w:szCs w:val="22"/>
-        </w:rPr>
-        <w:t>elenco_richiedenti</w:t>
-      </w:r>
-      <w:proofErr w:type="spellEnd"/>
-      <w:r>
-        <w:rPr>
-          <w:color w:val="00000A"/>
-          <w:sz w:val="22"/>
-          <w:szCs w:val="22"/>
-        </w:rPr>
-        <w:t>]</w:t>
+        <w:t>[elenco_richiedenti]</w:t>
       </w:r>
     </w:p>
     <w:p>
       <w:pPr>
+        <w:pStyle w:val="Corpodeltesto2"/>
         <w:tabs>
           <w:tab w:val="left" w:pos="1843"/>
         </w:tabs>
-        <w:rPr>
-          <w:sz w:val="22"/>
-          <w:szCs w:val="22"/>
+        <w:spacing w:after="0" w:line="240" w:lineRule="auto"/>
+        <w:rPr>
+          <w:sz w:val="16"/>
+          <w:szCs w:val="16"/>
         </w:rPr>
       </w:pPr>
     </w:p>
@@ -790,46 +594,21 @@
           <w:sz w:val="22"/>
           <w:szCs w:val="22"/>
         </w:rPr>
-        <w:t xml:space="preserve">  </w:t>
-      </w:r>
-      <w:proofErr w:type="gramStart"/>
-      <w:r>
-        <w:rPr>
-          <w:sz w:val="22"/>
-          <w:szCs w:val="22"/>
-        </w:rPr>
-        <w:t xml:space="preserve">   </w:t>
-      </w:r>
-      <w:r>
-        <w:rPr>
-          <w:sz w:val="22"/>
-          <w:szCs w:val="22"/>
-        </w:rPr>
-        <w:t>[</w:t>
-      </w:r>
-      <w:proofErr w:type="gramEnd"/>
-      <w:r>
-        <w:rPr>
-          <w:sz w:val="22"/>
-          <w:szCs w:val="22"/>
-        </w:rPr>
-        <w:t>numero] - [</w:t>
-      </w:r>
-      <w:proofErr w:type="spellStart"/>
-      <w:r>
-        <w:rPr>
-          <w:sz w:val="22"/>
-          <w:szCs w:val="22"/>
-        </w:rPr>
-        <w:t>pos_archivio</w:t>
-      </w:r>
-      <w:proofErr w:type="spellEnd"/>
-      <w:r>
-        <w:rPr>
-          <w:sz w:val="22"/>
-          <w:szCs w:val="22"/>
-        </w:rPr>
-        <w:t>]</w:t>
+        <w:t xml:space="preserve"> </w:t>
+      </w:r>
+      <w:r>
+        <w:rPr>
+          <w:sz w:val="22"/>
+          <w:szCs w:val="22"/>
+        </w:rPr>
+        <w:t xml:space="preserve">     </w:t>
+      </w:r>
+      <w:r>
+        <w:rPr>
+          <w:sz w:val="22"/>
+          <w:szCs w:val="22"/>
+        </w:rPr>
+        <w:t>[numero]</w:t>
       </w:r>
     </w:p>
     <w:p>
@@ -911,16 +690,6 @@
     </w:p>
     <w:p>
       <w:pPr>
-        <w:pStyle w:val="Rientrocorpodeltesto2"/>
-        <w:rPr>
-          <w:rFonts w:ascii="Times New Roman" w:hAnsi="Times New Roman" w:cs="Times New Roman"/>
-          <w:sz w:val="22"/>
-          <w:szCs w:val="22"/>
-        </w:rPr>
-      </w:pPr>
-    </w:p>
-    <w:p>
-      <w:pPr>
         <w:ind w:firstLine="709"/>
         <w:jc w:val="right"/>
         <w:rPr>
@@ -928,6 +697,8 @@
           <w:szCs w:val="22"/>
         </w:rPr>
       </w:pPr>
+      <w:bookmarkStart w:id="2" w:name="_GoBack"/>
+      <w:bookmarkEnd w:id="2"/>
       <w:r>
         <w:rPr>
           <w:sz w:val="22"/>
@@ -969,12 +740,8 @@
     </w:p>
     <w:p/>
     <w:sectPr>
-      <w:headerReference w:type="even" r:id="rId8"/>
-      <w:headerReference w:type="default" r:id="rId9"/>
-      <w:footerReference w:type="even" r:id="rId10"/>
-      <w:footerReference w:type="default" r:id="rId11"/>
-      <w:headerReference w:type="first" r:id="rId12"/>
-      <w:footerReference w:type="first" r:id="rId13"/>
+      <w:headerReference w:type="default" r:id="rId8"/>
+      <w:footerReference w:type="default" r:id="rId9"/>
       <w:pgSz w:w="11906" w:h="16838"/>
       <w:pgMar w:top="992" w:right="1134" w:bottom="851" w:left="1134" w:header="720" w:footer="0" w:gutter="0"/>
       <w:cols w:space="720"/>
@@ -1008,16 +775,6 @@
 <w:ftr xmlns:wpc="http://schemas.microsoft.com/office/word/2010/wordprocessingCanvas" xmlns:cx="http://schemas.microsoft.com/office/drawing/2014/chartex" xmlns:cx1="http://schemas.microsoft.com/office/drawing/2015/9/8/chartex" xmlns:cx2="http://schemas.microsoft.com/office/drawing/2015/10/21/chartex" xmlns:cx3="http://schemas.microsoft.com/office/drawing/2016/5/9/chartex" xmlns:cx4="http://schemas.microsoft.com/office/drawing/2016/5/10/chartex" xmlns:cx5="http://schemas.microsoft.com/office/drawing/2016/5/11/chartex" xmlns:cx6="http://schemas.microsoft.com/office/drawing/2016/5/12/chartex" xmlns:cx7="http://schemas.microsoft.com/office/drawing/2016/5/13/chartex" xmlns:cx8="http://schemas.microsoft.com/office/drawing/2016/5/14/chartex" xmlns:mc="http://schemas.openxmlformats.org/markup-compatibility/2006" xmlns:aink="http://schemas.microsoft.com/office/drawing/2016/ink" xmlns:am3d="http://schemas.microsoft.com/office/drawing/2017/model3d" xmlns:o="urn:schemas-microsoft-com:office:office" xmlns:r="http://schemas.openxmlformats.org/officeDocument/2006/relationships" xmlns:m="http://schemas.openxmlformats.org/officeDocument/2006/math" xmlns:v="urn:schemas-microsoft-com:vml" xmlns:wp14="http://schemas.microsoft.com/office/word/2010/wordprocessingDrawing" xmlns:wp="http://schemas.openxmlformats.org/drawingml/2006/wordprocessingDrawing" xmlns:w10="urn:schemas-microsoft-com:office:word" xmlns:w="http://schemas.openxmlformats.org/wordprocessingml/2006/main" xmlns:w14="http://schemas.microsoft.com/office/word/2010/wordml" xmlns:w15="http://schemas.microsoft.com/office/word/2012/wordml" xmlns:w16cid="http://schemas.microsoft.com/office/word/2016/wordml/cid" xmlns:w16se="http://schemas.microsoft.com/office/word/2015/wordml/symex" xmlns:wpg="http://schemas.microsoft.com/office/word/2010/wordprocessingGroup" xmlns:wpi="http://schemas.microsoft.com/office/word/2010/wordprocessingInk" xmlns:wne="http://schemas.microsoft.com/office/word/2006/wordml" xmlns:wps="http://schemas.microsoft.com/office/word/2010/wordprocessingShape" mc:Ignorable="w14 w15 w16se w16cid wp14">
   <w:p>
     <w:pPr>
-      <w:pStyle w:val="Pidipagina"/>
-    </w:pPr>
-  </w:p>
-</w:ftr>
-</file>
-
-<file path=word/footer2.xml><?xml version="1.0" encoding="utf-8"?>
-<w:ftr xmlns:wpc="http://schemas.microsoft.com/office/word/2010/wordprocessingCanvas" xmlns:cx="http://schemas.microsoft.com/office/drawing/2014/chartex" xmlns:cx1="http://schemas.microsoft.com/office/drawing/2015/9/8/chartex" xmlns:cx2="http://schemas.microsoft.com/office/drawing/2015/10/21/chartex" xmlns:cx3="http://schemas.microsoft.com/office/drawing/2016/5/9/chartex" xmlns:cx4="http://schemas.microsoft.com/office/drawing/2016/5/10/chartex" xmlns:cx5="http://schemas.microsoft.com/office/drawing/2016/5/11/chartex" xmlns:cx6="http://schemas.microsoft.com/office/drawing/2016/5/12/chartex" xmlns:cx7="http://schemas.microsoft.com/office/drawing/2016/5/13/chartex" xmlns:cx8="http://schemas.microsoft.com/office/drawing/2016/5/14/chartex" xmlns:mc="http://schemas.openxmlformats.org/markup-compatibility/2006" xmlns:aink="http://schemas.microsoft.com/office/drawing/2016/ink" xmlns:am3d="http://schemas.microsoft.com/office/drawing/2017/model3d" xmlns:o="urn:schemas-microsoft-com:office:office" xmlns:r="http://schemas.openxmlformats.org/officeDocument/2006/relationships" xmlns:m="http://schemas.openxmlformats.org/officeDocument/2006/math" xmlns:v="urn:schemas-microsoft-com:vml" xmlns:wp14="http://schemas.microsoft.com/office/word/2010/wordprocessingDrawing" xmlns:wp="http://schemas.openxmlformats.org/drawingml/2006/wordprocessingDrawing" xmlns:w10="urn:schemas-microsoft-com:office:word" xmlns:w="http://schemas.openxmlformats.org/wordprocessingml/2006/main" xmlns:w14="http://schemas.microsoft.com/office/word/2010/wordml" xmlns:w15="http://schemas.microsoft.com/office/word/2012/wordml" xmlns:w16cid="http://schemas.microsoft.com/office/word/2016/wordml/cid" xmlns:w16se="http://schemas.microsoft.com/office/word/2015/wordml/symex" xmlns:wpg="http://schemas.microsoft.com/office/word/2010/wordprocessingGroup" xmlns:wpi="http://schemas.microsoft.com/office/word/2010/wordprocessingInk" xmlns:wne="http://schemas.microsoft.com/office/word/2006/wordml" xmlns:wps="http://schemas.microsoft.com/office/word/2010/wordprocessingShape" mc:Ignorable="w14 w15 w16se w16cid wp14">
-  <w:p>
-    <w:pPr>
       <w:tabs>
         <w:tab w:val="center" w:pos="5103"/>
         <w:tab w:val="right" w:pos="9638"/>
@@ -1073,16 +830,6 @@
       <w:t>Codice Fiscale 83003790108 - Partita IVA 00843330101</w:t>
     </w:r>
   </w:p>
-  <w:p>
-    <w:pPr>
-      <w:pStyle w:val="Pidipagina"/>
-    </w:pPr>
-  </w:p>
-</w:ftr>
-</file>
-
-<file path=word/footer3.xml><?xml version="1.0" encoding="utf-8"?>
-<w:ftr xmlns:wpc="http://schemas.microsoft.com/office/word/2010/wordprocessingCanvas" xmlns:cx="http://schemas.microsoft.com/office/drawing/2014/chartex" xmlns:cx1="http://schemas.microsoft.com/office/drawing/2015/9/8/chartex" xmlns:cx2="http://schemas.microsoft.com/office/drawing/2015/10/21/chartex" xmlns:cx3="http://schemas.microsoft.com/office/drawing/2016/5/9/chartex" xmlns:cx4="http://schemas.microsoft.com/office/drawing/2016/5/10/chartex" xmlns:cx5="http://schemas.microsoft.com/office/drawing/2016/5/11/chartex" xmlns:cx6="http://schemas.microsoft.com/office/drawing/2016/5/12/chartex" xmlns:cx7="http://schemas.microsoft.com/office/drawing/2016/5/13/chartex" xmlns:cx8="http://schemas.microsoft.com/office/drawing/2016/5/14/chartex" xmlns:mc="http://schemas.openxmlformats.org/markup-compatibility/2006" xmlns:aink="http://schemas.microsoft.com/office/drawing/2016/ink" xmlns:am3d="http://schemas.microsoft.com/office/drawing/2017/model3d" xmlns:o="urn:schemas-microsoft-com:office:office" xmlns:r="http://schemas.openxmlformats.org/officeDocument/2006/relationships" xmlns:m="http://schemas.openxmlformats.org/officeDocument/2006/math" xmlns:v="urn:schemas-microsoft-com:vml" xmlns:wp14="http://schemas.microsoft.com/office/word/2010/wordprocessingDrawing" xmlns:wp="http://schemas.openxmlformats.org/drawingml/2006/wordprocessingDrawing" xmlns:w10="urn:schemas-microsoft-com:office:word" xmlns:w="http://schemas.openxmlformats.org/wordprocessingml/2006/main" xmlns:w14="http://schemas.microsoft.com/office/word/2010/wordml" xmlns:w15="http://schemas.microsoft.com/office/word/2012/wordml" xmlns:w16cid="http://schemas.microsoft.com/office/word/2016/wordml/cid" xmlns:w16se="http://schemas.microsoft.com/office/word/2015/wordml/symex" xmlns:wpg="http://schemas.microsoft.com/office/word/2010/wordprocessingGroup" xmlns:wpi="http://schemas.microsoft.com/office/word/2010/wordprocessingInk" xmlns:wne="http://schemas.microsoft.com/office/word/2006/wordml" xmlns:wps="http://schemas.microsoft.com/office/word/2010/wordprocessingShape" mc:Ignorable="w14 w15 w16se w16cid wp14">
   <w:p>
     <w:pPr>
       <w:pStyle w:val="Pidipagina"/>
@@ -1114,26 +861,14 @@
 <w:hdr xmlns:wpc="http://schemas.microsoft.com/office/word/2010/wordprocessingCanvas" xmlns:cx="http://schemas.microsoft.com/office/drawing/2014/chartex" xmlns:cx1="http://schemas.microsoft.com/office/drawing/2015/9/8/chartex" xmlns:cx2="http://schemas.microsoft.com/office/drawing/2015/10/21/chartex" xmlns:cx3="http://schemas.microsoft.com/office/drawing/2016/5/9/chartex" xmlns:cx4="http://schemas.microsoft.com/office/drawing/2016/5/10/chartex" xmlns:cx5="http://schemas.microsoft.com/office/drawing/2016/5/11/chartex" xmlns:cx6="http://schemas.microsoft.com/office/drawing/2016/5/12/chartex" xmlns:cx7="http://schemas.microsoft.com/office/drawing/2016/5/13/chartex" xmlns:cx8="http://schemas.microsoft.com/office/drawing/2016/5/14/chartex" xmlns:mc="http://schemas.openxmlformats.org/markup-compatibility/2006" xmlns:aink="http://schemas.microsoft.com/office/drawing/2016/ink" xmlns:am3d="http://schemas.microsoft.com/office/drawing/2017/model3d" xmlns:o="urn:schemas-microsoft-com:office:office" xmlns:r="http://schemas.openxmlformats.org/officeDocument/2006/relationships" xmlns:m="http://schemas.openxmlformats.org/officeDocument/2006/math" xmlns:v="urn:schemas-microsoft-com:vml" xmlns:wp14="http://schemas.microsoft.com/office/word/2010/wordprocessingDrawing" xmlns:wp="http://schemas.openxmlformats.org/drawingml/2006/wordprocessingDrawing" xmlns:w10="urn:schemas-microsoft-com:office:word" xmlns:w="http://schemas.openxmlformats.org/wordprocessingml/2006/main" xmlns:w14="http://schemas.microsoft.com/office/word/2010/wordml" xmlns:w15="http://schemas.microsoft.com/office/word/2012/wordml" xmlns:w16cid="http://schemas.microsoft.com/office/word/2016/wordml/cid" xmlns:w16se="http://schemas.microsoft.com/office/word/2015/wordml/symex" xmlns:wpg="http://schemas.microsoft.com/office/word/2010/wordprocessingGroup" xmlns:wpi="http://schemas.microsoft.com/office/word/2010/wordprocessingInk" xmlns:wne="http://schemas.microsoft.com/office/word/2006/wordml" xmlns:wps="http://schemas.microsoft.com/office/word/2010/wordprocessingShape" mc:Ignorable="w14 w15 w16se w16cid wp14">
   <w:p>
     <w:pPr>
-      <w:pStyle w:val="Intestazione"/>
-    </w:pPr>
-  </w:p>
-</w:hdr>
-</file>
-
-<file path=word/header2.xml><?xml version="1.0" encoding="utf-8"?>
-<w:hdr xmlns:wpc="http://schemas.microsoft.com/office/word/2010/wordprocessingCanvas" xmlns:cx="http://schemas.microsoft.com/office/drawing/2014/chartex" xmlns:cx1="http://schemas.microsoft.com/office/drawing/2015/9/8/chartex" xmlns:cx2="http://schemas.microsoft.com/office/drawing/2015/10/21/chartex" xmlns:cx3="http://schemas.microsoft.com/office/drawing/2016/5/9/chartex" xmlns:cx4="http://schemas.microsoft.com/office/drawing/2016/5/10/chartex" xmlns:cx5="http://schemas.microsoft.com/office/drawing/2016/5/11/chartex" xmlns:cx6="http://schemas.microsoft.com/office/drawing/2016/5/12/chartex" xmlns:cx7="http://schemas.microsoft.com/office/drawing/2016/5/13/chartex" xmlns:cx8="http://schemas.microsoft.com/office/drawing/2016/5/14/chartex" xmlns:mc="http://schemas.openxmlformats.org/markup-compatibility/2006" xmlns:aink="http://schemas.microsoft.com/office/drawing/2016/ink" xmlns:am3d="http://schemas.microsoft.com/office/drawing/2017/model3d" xmlns:o="urn:schemas-microsoft-com:office:office" xmlns:r="http://schemas.openxmlformats.org/officeDocument/2006/relationships" xmlns:m="http://schemas.openxmlformats.org/officeDocument/2006/math" xmlns:v="urn:schemas-microsoft-com:vml" xmlns:wp14="http://schemas.microsoft.com/office/word/2010/wordprocessingDrawing" xmlns:wp="http://schemas.openxmlformats.org/drawingml/2006/wordprocessingDrawing" xmlns:w10="urn:schemas-microsoft-com:office:word" xmlns:w="http://schemas.openxmlformats.org/wordprocessingml/2006/main" xmlns:w14="http://schemas.microsoft.com/office/word/2010/wordml" xmlns:w15="http://schemas.microsoft.com/office/word/2012/wordml" xmlns:w16cid="http://schemas.microsoft.com/office/word/2016/wordml/cid" xmlns:w16se="http://schemas.microsoft.com/office/word/2015/wordml/symex" xmlns:wpg="http://schemas.microsoft.com/office/word/2010/wordprocessingGroup" xmlns:wpi="http://schemas.microsoft.com/office/word/2010/wordprocessingInk" xmlns:wne="http://schemas.microsoft.com/office/word/2006/wordml" xmlns:wps="http://schemas.microsoft.com/office/word/2010/wordprocessingShape" mc:Ignorable="w14 w15 w16se w16cid wp14">
-  <w:p>
-    <w:pPr>
       <w:tabs>
         <w:tab w:val="center" w:pos="5103"/>
         <w:tab w:val="right" w:pos="9638"/>
       </w:tabs>
-      <w:suppressAutoHyphens w:val="0"/>
       <w:ind w:left="-1134" w:firstLine="1134"/>
       <w:rPr>
         <w:rFonts w:ascii="Times" w:hAnsi="Times"/>
         <w:sz w:val="24"/>
-        <w:lang w:eastAsia="it-IT"/>
       </w:rPr>
     </w:pPr>
     <w:r>
@@ -1141,21 +876,28 @@
         <w:rFonts w:ascii="Times" w:hAnsi="Times"/>
         <w:noProof/>
         <w:sz w:val="24"/>
-        <w:lang w:eastAsia="it-IT"/>
       </w:rPr>
       <w:drawing>
-        <wp:anchor distT="0" distB="0" distL="114300" distR="114300" simplePos="0" relativeHeight="251659264" behindDoc="1" locked="0" layoutInCell="1" allowOverlap="1">
+        <wp:anchor distT="0" distB="0" distL="114300" distR="114300" simplePos="0" relativeHeight="251659264" behindDoc="1" locked="0" layoutInCell="1" allowOverlap="1" wp14:anchorId="5D6D1973" wp14:editId="3D7631CF">
           <wp:simplePos x="0" y="0"/>
-          <wp:positionH relativeFrom="column">
-            <wp:posOffset>2687955</wp:posOffset>
+          <wp:positionH relativeFrom="margin">
+            <wp:align>center</wp:align>
           </wp:positionH>
           <wp:positionV relativeFrom="paragraph">
-            <wp:posOffset>-40640</wp:posOffset>
+            <wp:posOffset>-330200</wp:posOffset>
           </wp:positionV>
-          <wp:extent cx="1143000" cy="1181100"/>
-          <wp:effectExtent l="0" t="0" r="0" b="0"/>
-          <wp:wrapNone/>
-          <wp:docPr id="2" name="Immagine 2" descr="Logo Camogli"/>
+          <wp:extent cx="1057275" cy="1179830"/>
+          <wp:effectExtent l="0" t="0" r="9525" b="1270"/>
+          <wp:wrapTight wrapText="bothSides">
+            <wp:wrapPolygon edited="0">
+              <wp:start x="0" y="0"/>
+              <wp:lineTo x="0" y="21274"/>
+              <wp:lineTo x="21405" y="21274"/>
+              <wp:lineTo x="21405" y="0"/>
+              <wp:lineTo x="0" y="0"/>
+            </wp:wrapPolygon>
+          </wp:wrapTight>
+          <wp:docPr id="3" name="Immagine 3" descr="C:\Users\Ferreccio\Desktop\Stemma Camogli 3x3 (002).jpg"/>
           <wp:cNvGraphicFramePr>
             <a:graphicFrameLocks xmlns:a="http://schemas.openxmlformats.org/drawingml/2006/main" noChangeAspect="1"/>
           </wp:cNvGraphicFramePr>
@@ -1163,7 +905,7 @@
             <a:graphicData uri="http://schemas.openxmlformats.org/drawingml/2006/picture">
               <pic:pic xmlns:pic="http://schemas.openxmlformats.org/drawingml/2006/picture">
                 <pic:nvPicPr>
-                  <pic:cNvPr id="0" name="Picture 1" descr="Logo Camogli"/>
+                  <pic:cNvPr id="0" name="Picture 1" descr="C:\Users\Ferreccio\Desktop\Stemma Camogli 3x3 (002).jpg"/>
                   <pic:cNvPicPr>
                     <a:picLocks noChangeAspect="1" noChangeArrowheads="1"/>
                   </pic:cNvPicPr>
@@ -1184,7 +926,7 @@
                 <pic:spPr bwMode="auto">
                   <a:xfrm>
                     <a:off x="0" y="0"/>
-                    <a:ext cx="1143000" cy="1181100"/>
+                    <a:ext cx="1057275" cy="1179830"/>
                   </a:xfrm>
                   <a:prstGeom prst="rect">
                     <a:avLst/>
@@ -1213,12 +955,10 @@
         <w:tab w:val="center" w:pos="4819"/>
         <w:tab w:val="right" w:pos="9638"/>
       </w:tabs>
-      <w:suppressAutoHyphens w:val="0"/>
       <w:ind w:left="-1134" w:firstLine="1134"/>
       <w:rPr>
         <w:rFonts w:ascii="Times" w:hAnsi="Times"/>
         <w:sz w:val="24"/>
-        <w:lang w:eastAsia="it-IT"/>
       </w:rPr>
     </w:pPr>
   </w:p>
@@ -1228,12 +968,10 @@
         <w:tab w:val="center" w:pos="4819"/>
         <w:tab w:val="right" w:pos="9638"/>
       </w:tabs>
-      <w:suppressAutoHyphens w:val="0"/>
       <w:ind w:left="-1134" w:firstLine="1134"/>
       <w:rPr>
         <w:rFonts w:ascii="Times" w:hAnsi="Times"/>
         <w:sz w:val="24"/>
-        <w:lang w:eastAsia="it-IT"/>
       </w:rPr>
     </w:pPr>
   </w:p>
@@ -1243,12 +981,10 @@
         <w:tab w:val="center" w:pos="4819"/>
         <w:tab w:val="right" w:pos="9638"/>
       </w:tabs>
-      <w:suppressAutoHyphens w:val="0"/>
       <w:ind w:left="-1134" w:firstLine="1134"/>
       <w:rPr>
         <w:rFonts w:ascii="Times" w:hAnsi="Times"/>
         <w:sz w:val="24"/>
-        <w:lang w:eastAsia="it-IT"/>
       </w:rPr>
     </w:pPr>
   </w:p>
@@ -1258,30 +994,10 @@
         <w:tab w:val="center" w:pos="4819"/>
         <w:tab w:val="right" w:pos="9638"/>
       </w:tabs>
-      <w:suppressAutoHyphens w:val="0"/>
       <w:ind w:left="-1134" w:firstLine="1134"/>
       <w:rPr>
         <w:rFonts w:ascii="Times" w:hAnsi="Times"/>
         <w:sz w:val="24"/>
-        <w:lang w:eastAsia="it-IT"/>
-      </w:rPr>
-    </w:pPr>
-  </w:p>
-  <w:p>
-    <w:pPr>
-      <w:tabs>
-        <w:tab w:val="center" w:pos="4819"/>
-        <w:tab w:val="right" w:pos="9540"/>
-      </w:tabs>
-      <w:suppressAutoHyphens w:val="0"/>
-      <w:jc w:val="center"/>
-      <w:rPr>
-        <w:rFonts w:ascii="Verdana" w:hAnsi="Verdana"/>
-        <w:b/>
-        <w:spacing w:val="156"/>
-        <w:sz w:val="32"/>
-        <w:szCs w:val="32"/>
-        <w:lang w:eastAsia="it-IT"/>
       </w:rPr>
     </w:pPr>
   </w:p>
@@ -1291,14 +1007,12 @@
         <w:tab w:val="center" w:pos="5103"/>
         <w:tab w:val="right" w:pos="9540"/>
       </w:tabs>
-      <w:suppressAutoHyphens w:val="0"/>
       <w:jc w:val="center"/>
       <w:rPr>
         <w:b/>
         <w:spacing w:val="156"/>
         <w:sz w:val="32"/>
         <w:szCs w:val="32"/>
-        <w:lang w:eastAsia="it-IT"/>
       </w:rPr>
     </w:pPr>
     <w:r>
@@ -1307,7 +1021,6 @@
         <w:spacing w:val="156"/>
         <w:sz w:val="32"/>
         <w:szCs w:val="32"/>
-        <w:lang w:eastAsia="it-IT"/>
       </w:rPr>
       <w:t>CITTA’DI CAMOGLI</w:t>
     </w:r>
@@ -1318,16 +1031,9 @@
         <w:tab w:val="center" w:pos="5103"/>
         <w:tab w:val="right" w:pos="9638"/>
       </w:tabs>
-      <w:suppressAutoHyphens w:val="0"/>
       <w:jc w:val="center"/>
-      <w:rPr>
-        <w:lang w:eastAsia="it-IT"/>
-      </w:rPr>
     </w:pPr>
     <w:r>
-      <w:rPr>
-        <w:lang w:eastAsia="it-IT"/>
-      </w:rPr>
       <w:t>Città Metropolitana di Genova</w:t>
     </w:r>
   </w:p>
@@ -1337,25 +1043,16 @@
         <w:tab w:val="center" w:pos="5103"/>
         <w:tab w:val="right" w:pos="9638"/>
       </w:tabs>
-      <w:suppressAutoHyphens w:val="0"/>
       <w:jc w:val="center"/>
-      <w:rPr>
-        <w:lang w:eastAsia="it-IT"/>
-      </w:rPr>
     </w:pPr>
     <w:r>
-      <w:rPr>
-        <w:lang w:eastAsia="it-IT"/>
-      </w:rPr>
-      <w:t xml:space="preserve">Ufficio Edilizia Privata – Tel. 0185/729022-79-55 - </w:t>
+      <w:t>Ufficio Edilizia Privata – Tel. 0185/7290</w:t>
     </w:r>
-    <w:bookmarkStart w:id="2" w:name="_GoBack"/>
-    <w:bookmarkEnd w:id="2"/>
     <w:r>
-      <w:rPr>
-        <w:lang w:eastAsia="it-IT"/>
-      </w:rPr>
-      <w:t>Fax 0185/773504</w:t>
+      <w:t>84</w:t>
+    </w:r>
+    <w:r>
+      <w:t>-79-55 - Fax 0185/773504</w:t>
     </w:r>
   </w:p>
   <w:p>
@@ -1364,16 +1061,9 @@
         <w:tab w:val="center" w:pos="5103"/>
         <w:tab w:val="right" w:pos="9638"/>
       </w:tabs>
-      <w:suppressAutoHyphens w:val="0"/>
       <w:jc w:val="center"/>
-      <w:rPr>
-        <w:lang w:eastAsia="it-IT"/>
-      </w:rPr>
     </w:pPr>
     <w:r>
-      <w:rPr>
-        <w:lang w:eastAsia="it-IT"/>
-      </w:rPr>
       <w:t>e-mail: edilizia@comune.camogli.ge.it</w:t>
     </w:r>
   </w:p>
@@ -1383,29 +1073,23 @@
         <w:tab w:val="center" w:pos="5103"/>
         <w:tab w:val="right" w:pos="9638"/>
       </w:tabs>
-      <w:suppressAutoHyphens w:val="0"/>
       <w:jc w:val="center"/>
       <w:rPr>
-        <w:lang w:eastAsia="it-IT"/>
+        <w:rStyle w:val="Collegamentoipertestuale"/>
       </w:rPr>
     </w:pPr>
     <w:r>
-      <w:rPr>
-        <w:lang w:eastAsia="it-IT"/>
-      </w:rPr>
-      <w:t>PEC: comune.camogli@halleypec.it</w:t>
+      <w:t xml:space="preserve">PEC: </w:t>
     </w:r>
+    <w:hyperlink r:id="rId2" w:history="1">
+      <w:r>
+        <w:rPr>
+          <w:rStyle w:val="Collegamentoipertestuale"/>
+        </w:rPr>
+        <w:t>comune.camogli@halleypec.it</w:t>
+      </w:r>
+    </w:hyperlink>
   </w:p>
-  <w:p>
-    <w:pPr>
-      <w:pStyle w:val="Intestazione"/>
-    </w:pPr>
-  </w:p>
-</w:hdr>
-</file>
-
-<file path=word/header3.xml><?xml version="1.0" encoding="utf-8"?>
-<w:hdr xmlns:wpc="http://schemas.microsoft.com/office/word/2010/wordprocessingCanvas" xmlns:cx="http://schemas.microsoft.com/office/drawing/2014/chartex" xmlns:cx1="http://schemas.microsoft.com/office/drawing/2015/9/8/chartex" xmlns:cx2="http://schemas.microsoft.com/office/drawing/2015/10/21/chartex" xmlns:cx3="http://schemas.microsoft.com/office/drawing/2016/5/9/chartex" xmlns:cx4="http://schemas.microsoft.com/office/drawing/2016/5/10/chartex" xmlns:cx5="http://schemas.microsoft.com/office/drawing/2016/5/11/chartex" xmlns:cx6="http://schemas.microsoft.com/office/drawing/2016/5/12/chartex" xmlns:cx7="http://schemas.microsoft.com/office/drawing/2016/5/13/chartex" xmlns:cx8="http://schemas.microsoft.com/office/drawing/2016/5/14/chartex" xmlns:mc="http://schemas.openxmlformats.org/markup-compatibility/2006" xmlns:aink="http://schemas.microsoft.com/office/drawing/2016/ink" xmlns:am3d="http://schemas.microsoft.com/office/drawing/2017/model3d" xmlns:o="urn:schemas-microsoft-com:office:office" xmlns:r="http://schemas.openxmlformats.org/officeDocument/2006/relationships" xmlns:m="http://schemas.openxmlformats.org/officeDocument/2006/math" xmlns:v="urn:schemas-microsoft-com:vml" xmlns:wp14="http://schemas.microsoft.com/office/word/2010/wordprocessingDrawing" xmlns:wp="http://schemas.openxmlformats.org/drawingml/2006/wordprocessingDrawing" xmlns:w10="urn:schemas-microsoft-com:office:word" xmlns:w="http://schemas.openxmlformats.org/wordprocessingml/2006/main" xmlns:w14="http://schemas.microsoft.com/office/word/2010/wordml" xmlns:w15="http://schemas.microsoft.com/office/word/2012/wordml" xmlns:w16cid="http://schemas.microsoft.com/office/word/2016/wordml/cid" xmlns:w16se="http://schemas.microsoft.com/office/word/2015/wordml/symex" xmlns:wpg="http://schemas.microsoft.com/office/word/2010/wordprocessingGroup" xmlns:wpi="http://schemas.microsoft.com/office/word/2010/wordprocessingInk" xmlns:wne="http://schemas.microsoft.com/office/word/2006/wordml" xmlns:wps="http://schemas.microsoft.com/office/word/2010/wordprocessingShape" mc:Ignorable="w14 w15 w16se w16cid wp14">
   <w:p>
     <w:pPr>
       <w:pStyle w:val="Intestazione"/>
@@ -1844,7 +1528,7 @@
     </w:rPrDefault>
     <w:pPrDefault/>
   </w:docDefaults>
-  <w:latentStyles w:defLockedState="0" w:defUIPriority="99" w:defSemiHidden="0" w:defUnhideWhenUsed="0" w:defQFormat="0" w:count="375">
+  <w:latentStyles w:defLockedState="0" w:defUIPriority="99" w:defSemiHidden="0" w:defUnhideWhenUsed="0" w:defQFormat="0" w:count="377">
     <w:lsdException w:name="Normal" w:uiPriority="0" w:qFormat="1"/>
     <w:lsdException w:name="heading 1" w:uiPriority="9" w:qFormat="1"/>
     <w:lsdException w:name="heading 2" w:semiHidden="1" w:uiPriority="9" w:unhideWhenUsed="1" w:qFormat="1"/>
@@ -1930,7 +1614,7 @@
     <w:lsdException w:name="Body Text Indent 2" w:semiHidden="1" w:unhideWhenUsed="1"/>
     <w:lsdException w:name="Body Text Indent 3" w:semiHidden="1" w:unhideWhenUsed="1"/>
     <w:lsdException w:name="Block Text" w:semiHidden="1" w:unhideWhenUsed="1"/>
-    <w:lsdException w:name="Hyperlink" w:semiHidden="1" w:unhideWhenUsed="1"/>
+    <w:lsdException w:name="Hyperlink" w:semiHidden="1" w:uiPriority="0" w:unhideWhenUsed="1"/>
     <w:lsdException w:name="FollowedHyperlink" w:semiHidden="1" w:unhideWhenUsed="1"/>
     <w:lsdException w:name="Strong" w:uiPriority="22" w:qFormat="1"/>
     <w:lsdException w:name="Emphasis" w:uiPriority="20" w:qFormat="1"/>
@@ -1950,7 +1634,6 @@
     <w:lsdException w:name="HTML Sample" w:semiHidden="1" w:unhideWhenUsed="1"/>
     <w:lsdException w:name="HTML Typewriter" w:semiHidden="1" w:unhideWhenUsed="1"/>
     <w:lsdException w:name="HTML Variable" w:semiHidden="1" w:unhideWhenUsed="1"/>
-    <w:lsdException w:name="Normal Table" w:semiHidden="1" w:unhideWhenUsed="1"/>
     <w:lsdException w:name="annotation subject" w:semiHidden="1" w:unhideWhenUsed="1"/>
     <w:lsdException w:name="No List" w:semiHidden="1" w:unhideWhenUsed="1"/>
     <w:lsdException w:name="Outline List 1" w:semiHidden="1" w:unhideWhenUsed="1"/>
@@ -1996,11 +1679,9 @@
     <w:lsdException w:name="Table Subtle 1" w:semiHidden="1" w:unhideWhenUsed="1"/>
     <w:lsdException w:name="Table Subtle 2" w:semiHidden="1" w:unhideWhenUsed="1"/>
     <w:lsdException w:name="Table Web 1" w:semiHidden="1" w:unhideWhenUsed="1"/>
-    <w:lsdException w:name="Table Web 2" w:semiHidden="1" w:unhideWhenUsed="1"/>
     <w:lsdException w:name="Table Web 3" w:semiHidden="1" w:unhideWhenUsed="1"/>
     <w:lsdException w:name="Balloon Text" w:semiHidden="1" w:unhideWhenUsed="1"/>
     <w:lsdException w:name="Table Grid" w:uiPriority="39"/>
-    <w:lsdException w:name="Table Theme" w:semiHidden="1" w:unhideWhenUsed="1"/>
     <w:lsdException w:name="Placeholder Text" w:semiHidden="1"/>
     <w:lsdException w:name="No Spacing" w:uiPriority="1" w:qFormat="1"/>
     <w:lsdException w:name="Light Shading" w:uiPriority="60"/>
@@ -2220,6 +1901,8 @@
     <w:lsdException w:name="Smart Hyperlink" w:semiHidden="1" w:unhideWhenUsed="1"/>
     <w:lsdException w:name="Hashtag" w:semiHidden="1" w:unhideWhenUsed="1"/>
     <w:lsdException w:name="Unresolved Mention" w:semiHidden="1" w:unhideWhenUsed="1"/>
+    <w:lsdException w:name="Smart Link" w:semiHidden="1" w:unhideWhenUsed="1"/>
+    <w:lsdException w:name="Smart Link Error" w:semiHidden="1" w:unhideWhenUsed="1"/>
   </w:latentStyles>
   <w:style w:type="paragraph" w:default="1" w:styleId="Normale">
     <w:name w:val="Normal"/>
@@ -3112,6 +2795,15 @@
   </w:style>
   <w:style w:type="numbering" w:customStyle="1" w:styleId="WW8Num31">
     <w:name w:val="WW8Num31"/>
+  </w:style>
+  <w:style w:type="character" w:styleId="Collegamentoipertestuale">
+    <w:name w:val="Hyperlink"/>
+    <w:basedOn w:val="Carpredefinitoparagrafo"/>
+    <w:rsid w:val="00EC6CB0"/>
+    <w:rPr>
+      <w:color w:val="0563C1" w:themeColor="hyperlink"/>
+      <w:u w:val="single"/>
+    </w:rPr>
   </w:style>
 </w:styles>
 </file>
@@ -3416,7 +3108,7 @@
 </file>
 
 <file path=customXml/itemProps1.xml><?xml version="1.0" encoding="utf-8"?>
-<ds:datastoreItem xmlns:ds="http://schemas.openxmlformats.org/officeDocument/2006/customXml" ds:itemID="{2C8E1C35-E9C6-4CAF-AB6F-2AD24FE4C102}">
+<ds:datastoreItem xmlns:ds="http://schemas.openxmlformats.org/officeDocument/2006/customXml" ds:itemID="{9E355084-DE64-44EF-9A85-B428648F2FA1}">
   <ds:schemaRefs>
     <ds:schemaRef ds:uri="http://schemas.openxmlformats.org/officeDocument/2006/bibliography"/>
   </ds:schemaRefs>

</xml_diff>